<commit_message>
M3 v1.0 (alpha) and documentation
The first 'fit for purpose' versiono of the M3 operating model is now
available.

This includes an updated software manual and software design document
(/Manuals and design documents/).

Progress report 5 is currently being drafted.

The latest version of the M3 .pdf report is available but yet to include
the statistical properties of fits with relative abundance indices to be
used by prospective MPs (e.g. correlation, autocorrelation of the
Balearic larval index with Med SSB)
</commit_message>
<xml_diff>
--- a/Manuals and design documents/Overview of code for constructing operating models.docx
+++ b/Manuals and design documents/Overview of code for constructing operating models.docx
@@ -2285,170 +2285,11 @@
           <w:sz w:val="20"/>
           <w:szCs w:val="20"/>
         </w:rPr>
-        <w:t>mov</w:t>
-      </w:r>
-      <w:r>
-        <w:rPr>
-          <w:sz w:val="20"/>
-          <w:szCs w:val="20"/>
-        </w:rPr>
-        <w:t>1</w:t>
-      </w:r>
-    </w:p>
-    <w:p>
-      <w:pPr>
-        <w:pStyle w:val="ListParagraph"/>
-        <w:ind w:left="1080" w:firstLine="360"/>
-        <w:rPr>
-          <w:sz w:val="20"/>
-          <w:szCs w:val="20"/>
-        </w:rPr>
-      </w:pPr>
-    </w:p>
-    <w:p>
-      <w:pPr>
-        <w:pStyle w:val="ListParagraph"/>
-        <w:numPr>
-          <w:ilvl w:val="0"/>
-          <w:numId w:val="2"/>
-        </w:numPr>
-        <w:rPr>
-          <w:b/>
-          <w:sz w:val="20"/>
-          <w:szCs w:val="20"/>
-        </w:rPr>
-      </w:pPr>
-      <w:r>
-        <w:rPr>
-          <w:sz w:val="20"/>
-          <w:szCs w:val="20"/>
-        </w:rPr>
-        <w:t>Movement definitions</w:t>
-      </w:r>
-      <w:r>
-        <w:rPr>
-          <w:sz w:val="20"/>
-          <w:szCs w:val="20"/>
-        </w:rPr>
-        <w:tab/>
-      </w:r>
-      <w:r>
-        <w:rPr>
-          <w:sz w:val="20"/>
-          <w:szCs w:val="20"/>
-        </w:rPr>
-        <w:tab/>
-      </w:r>
-      <w:r>
-        <w:rPr>
-          <w:sz w:val="20"/>
-          <w:szCs w:val="20"/>
-        </w:rPr>
-        <w:tab/>
-      </w:r>
-      <w:r>
-        <w:rPr>
-          <w:sz w:val="20"/>
-          <w:szCs w:val="20"/>
-        </w:rPr>
-        <w:tab/>
-      </w:r>
-      <w:r>
-        <w:rPr>
-          <w:sz w:val="20"/>
-          <w:szCs w:val="20"/>
-        </w:rPr>
-        <w:tab/>
-      </w:r>
-      <w:r>
-        <w:rPr>
-          <w:b/>
-          <w:sz w:val="20"/>
-          <w:szCs w:val="20"/>
-        </w:rPr>
-        <w:t xml:space="preserve">  </w:t>
-      </w:r>
-      <w:proofErr w:type="spellStart"/>
-      <w:r>
-        <w:rPr>
-          <w:b/>
-          <w:sz w:val="20"/>
-          <w:szCs w:val="20"/>
-        </w:rPr>
-        <w:t>Rscripts</w:t>
-      </w:r>
-      <w:proofErr w:type="spellEnd"/>
-      <w:r>
-        <w:rPr>
-          <w:b/>
-          <w:sz w:val="20"/>
-          <w:szCs w:val="20"/>
-        </w:rPr>
-        <w:t xml:space="preserve">/Data processing/Movement </w:t>
-      </w:r>
-      <w:proofErr w:type="spellStart"/>
-      <w:r>
-        <w:rPr>
-          <w:b/>
-          <w:sz w:val="20"/>
-          <w:szCs w:val="20"/>
-        </w:rPr>
-        <w:t>definitions.R</w:t>
-      </w:r>
-      <w:proofErr w:type="spellEnd"/>
-    </w:p>
-    <w:p>
-      <w:pPr>
-        <w:pStyle w:val="ListParagraph"/>
-        <w:ind w:left="1080" w:firstLine="360"/>
-        <w:rPr>
-          <w:sz w:val="20"/>
-          <w:szCs w:val="20"/>
-        </w:rPr>
-      </w:pPr>
-      <w:r>
-        <w:rPr>
-          <w:sz w:val="20"/>
-          <w:szCs w:val="20"/>
-        </w:rPr>
-        <w:t xml:space="preserve">Out:                                                                     </w:t>
-      </w:r>
-      <w:r>
-        <w:rPr>
-          <w:sz w:val="20"/>
-          <w:szCs w:val="20"/>
-        </w:rPr>
-        <w:tab/>
-      </w:r>
-      <w:r>
-        <w:rPr>
-          <w:sz w:val="20"/>
-          <w:szCs w:val="20"/>
-        </w:rPr>
-        <w:tab/>
-      </w:r>
-      <w:r>
-        <w:rPr>
-          <w:sz w:val="20"/>
-          <w:szCs w:val="20"/>
-        </w:rPr>
-        <w:tab/>
-        <w:t xml:space="preserve">       Data/Processed/Conditioning/</w:t>
-      </w:r>
-      <w:proofErr w:type="spellStart"/>
-      <w:r>
-        <w:rPr>
-          <w:sz w:val="20"/>
-          <w:szCs w:val="20"/>
-        </w:rPr>
-        <w:t>movind</w:t>
-      </w:r>
-      <w:proofErr w:type="spellEnd"/>
-    </w:p>
-    <w:p>
-      <w:pPr>
-        <w:pStyle w:val="ListParagraph"/>
-        <w:ind w:left="1080" w:firstLine="360"/>
+        <w:t>mov1</w:t>
+      </w:r>
+    </w:p>
+    <w:p>
+      <w:pPr>
         <w:rPr>
           <w:sz w:val="20"/>
           <w:szCs w:val="20"/>
@@ -2456,314 +2297,6 @@
       </w:pPr>
       <w:bookmarkStart w:id="0" w:name="_GoBack"/>
       <w:bookmarkEnd w:id="0"/>
-      <w:r>
-        <w:rPr>
-          <w:sz w:val="20"/>
-          <w:szCs w:val="20"/>
-        </w:rPr>
-        <w:tab/>
-      </w:r>
-      <w:r>
-        <w:rPr>
-          <w:sz w:val="20"/>
-          <w:szCs w:val="20"/>
-        </w:rPr>
-        <w:tab/>
-      </w:r>
-      <w:r>
-        <w:rPr>
-          <w:sz w:val="20"/>
-          <w:szCs w:val="20"/>
-        </w:rPr>
-        <w:tab/>
-      </w:r>
-      <w:r>
-        <w:rPr>
-          <w:sz w:val="20"/>
-          <w:szCs w:val="20"/>
-        </w:rPr>
-        <w:tab/>
-      </w:r>
-      <w:r>
-        <w:rPr>
-          <w:sz w:val="20"/>
-          <w:szCs w:val="20"/>
-        </w:rPr>
-        <w:tab/>
-      </w:r>
-      <w:r>
-        <w:rPr>
-          <w:sz w:val="20"/>
-          <w:szCs w:val="20"/>
-        </w:rPr>
-        <w:tab/>
-      </w:r>
-      <w:r>
-        <w:rPr>
-          <w:sz w:val="20"/>
-          <w:szCs w:val="20"/>
-        </w:rPr>
-        <w:tab/>
-        <w:t xml:space="preserve">       </w:t>
-      </w:r>
-      <w:r>
-        <w:rPr>
-          <w:sz w:val="20"/>
-          <w:szCs w:val="20"/>
-        </w:rPr>
-        <w:t>Data/Processed/Conditioning/</w:t>
-      </w:r>
-      <w:r>
-        <w:rPr>
-          <w:sz w:val="20"/>
-          <w:szCs w:val="20"/>
-        </w:rPr>
-        <w:t>mov1</w:t>
-      </w:r>
-    </w:p>
-    <w:p>
-      <w:pPr>
-        <w:pStyle w:val="ListParagraph"/>
-        <w:ind w:left="1080" w:firstLine="360"/>
-        <w:rPr>
-          <w:sz w:val="20"/>
-          <w:szCs w:val="20"/>
-        </w:rPr>
-      </w:pPr>
-    </w:p>
-    <w:p>
-      <w:pPr>
-        <w:pStyle w:val="ListParagraph"/>
-        <w:ind w:left="1080"/>
-        <w:rPr>
-          <w:b/>
-          <w:sz w:val="20"/>
-          <w:szCs w:val="20"/>
-        </w:rPr>
-      </w:pPr>
-    </w:p>
-    <w:p>
-      <w:pPr>
-        <w:pStyle w:val="ListParagraph"/>
-        <w:numPr>
-          <w:ilvl w:val="0"/>
-          <w:numId w:val="2"/>
-        </w:numPr>
-        <w:rPr>
-          <w:b/>
-          <w:sz w:val="20"/>
-          <w:szCs w:val="20"/>
-        </w:rPr>
-      </w:pPr>
-      <w:r>
-        <w:rPr>
-          <w:sz w:val="20"/>
-          <w:szCs w:val="20"/>
-        </w:rPr>
-        <w:t>Catch formatting</w:t>
-      </w:r>
-      <w:r>
-        <w:rPr>
-          <w:sz w:val="20"/>
-          <w:szCs w:val="20"/>
-        </w:rPr>
-        <w:tab/>
-      </w:r>
-      <w:r>
-        <w:rPr>
-          <w:b/>
-          <w:sz w:val="20"/>
-          <w:szCs w:val="20"/>
-        </w:rPr>
-        <w:tab/>
-      </w:r>
-      <w:r>
-        <w:rPr>
-          <w:b/>
-          <w:sz w:val="20"/>
-          <w:szCs w:val="20"/>
-        </w:rPr>
-        <w:tab/>
-      </w:r>
-      <w:r>
-        <w:rPr>
-          <w:b/>
-          <w:sz w:val="20"/>
-          <w:szCs w:val="20"/>
-        </w:rPr>
-        <w:tab/>
-      </w:r>
-      <w:r>
-        <w:rPr>
-          <w:b/>
-          <w:sz w:val="20"/>
-          <w:szCs w:val="20"/>
-        </w:rPr>
-        <w:tab/>
-      </w:r>
-      <w:r>
-        <w:rPr>
-          <w:b/>
-          <w:sz w:val="20"/>
-          <w:szCs w:val="20"/>
-        </w:rPr>
-        <w:tab/>
-        <w:t xml:space="preserve">  </w:t>
-      </w:r>
-      <w:proofErr w:type="spellStart"/>
-      <w:r>
-        <w:rPr>
-          <w:b/>
-          <w:sz w:val="20"/>
-          <w:szCs w:val="20"/>
-        </w:rPr>
-        <w:t>RScripts</w:t>
-      </w:r>
-      <w:proofErr w:type="spellEnd"/>
-      <w:r>
-        <w:rPr>
-          <w:b/>
-          <w:sz w:val="20"/>
-          <w:szCs w:val="20"/>
-        </w:rPr>
-        <w:t>/Data processing/CATDIS</w:t>
-      </w:r>
-      <w:r>
-        <w:rPr>
-          <w:b/>
-          <w:sz w:val="20"/>
-          <w:szCs w:val="20"/>
-        </w:rPr>
-        <w:t>.R</w:t>
-      </w:r>
-    </w:p>
-    <w:p>
-      <w:pPr>
-        <w:pStyle w:val="ListParagraph"/>
-        <w:ind w:left="1080" w:firstLine="360"/>
-        <w:rPr>
-          <w:sz w:val="20"/>
-          <w:szCs w:val="20"/>
-        </w:rPr>
-      </w:pPr>
-      <w:r>
-        <w:rPr>
-          <w:sz w:val="20"/>
-          <w:szCs w:val="20"/>
-        </w:rPr>
-        <w:t xml:space="preserve">In: CATDIS data </w:t>
-      </w:r>
-      <w:r>
-        <w:rPr>
-          <w:sz w:val="20"/>
-          <w:szCs w:val="20"/>
-        </w:rPr>
-        <w:tab/>
-        <w:t>(http://www.iccat.int/en/accesingdb.htm)</w:t>
-      </w:r>
-      <w:r>
-        <w:rPr>
-          <w:sz w:val="20"/>
-          <w:szCs w:val="20"/>
-        </w:rPr>
-        <w:tab/>
-      </w:r>
-      <w:r>
-        <w:rPr>
-          <w:sz w:val="20"/>
-          <w:szCs w:val="20"/>
-        </w:rPr>
-        <w:t xml:space="preserve">       </w:t>
-      </w:r>
-      <w:r>
-        <w:rPr>
-          <w:sz w:val="20"/>
-          <w:szCs w:val="20"/>
-        </w:rPr>
-        <w:t>Data/Catch/cdis5014.csv</w:t>
-      </w:r>
-    </w:p>
-    <w:p>
-      <w:pPr>
-        <w:pStyle w:val="ListParagraph"/>
-        <w:ind w:left="1440"/>
-        <w:rPr>
-          <w:sz w:val="20"/>
-          <w:szCs w:val="20"/>
-        </w:rPr>
-      </w:pPr>
-      <w:r>
-        <w:rPr>
-          <w:sz w:val="20"/>
-          <w:szCs w:val="20"/>
-        </w:rPr>
-        <w:t>Out:</w:t>
-      </w:r>
-      <w:r>
-        <w:rPr>
-          <w:sz w:val="20"/>
-          <w:szCs w:val="20"/>
-        </w:rPr>
-        <w:t xml:space="preserve">       </w:t>
-      </w:r>
-      <w:r>
-        <w:rPr>
-          <w:sz w:val="20"/>
-          <w:szCs w:val="20"/>
-        </w:rPr>
-        <w:tab/>
-      </w:r>
-      <w:r>
-        <w:rPr>
-          <w:sz w:val="20"/>
-          <w:szCs w:val="20"/>
-        </w:rPr>
-        <w:tab/>
-      </w:r>
-      <w:r>
-        <w:rPr>
-          <w:sz w:val="20"/>
-          <w:szCs w:val="20"/>
-        </w:rPr>
-        <w:tab/>
-      </w:r>
-      <w:r>
-        <w:rPr>
-          <w:sz w:val="20"/>
-          <w:szCs w:val="20"/>
-        </w:rPr>
-        <w:tab/>
-      </w:r>
-      <w:r>
-        <w:rPr>
-          <w:sz w:val="20"/>
-          <w:szCs w:val="20"/>
-        </w:rPr>
-        <w:tab/>
-      </w:r>
-      <w:r>
-        <w:rPr>
-          <w:sz w:val="20"/>
-          <w:szCs w:val="20"/>
-        </w:rPr>
-        <w:tab/>
-      </w:r>
-      <w:r>
-        <w:rPr>
-          <w:sz w:val="20"/>
-          <w:szCs w:val="20"/>
-        </w:rPr>
-        <w:tab/>
-        <w:t xml:space="preserve">       Data/Processed/Conditioning/Cobs</w:t>
-      </w:r>
-    </w:p>
-    <w:p>
-      <w:pPr>
-        <w:rPr>
-          <w:sz w:val="20"/>
-          <w:szCs w:val="20"/>
-        </w:rPr>
-      </w:pPr>
     </w:p>
     <w:p>
       <w:pPr>

</xml_diff>